<commit_message>
Changed Spacing on Essay
</commit_message>
<xml_diff>
--- a/Ub Iwerks.docx
+++ b/Ub Iwerks.docx
@@ -4,6 +4,45 @@
   <w:body>
     <w:p>
       <w:pPr>
+        <w:spacing w:line="480" w:lineRule="auto"/>
+        <w:ind w:left="360"/>
+        <w:rPr>
+          <w:rFonts w:ascii="Times New Roman" w:hAnsi="Times New Roman" w:cs="Times New Roman"/>
+          <w:sz w:val="24"/>
+          <w:szCs w:val="24"/>
+        </w:rPr>
+      </w:pPr>
+      <w:r>
+        <w:rPr>
+          <w:rFonts w:ascii="Times New Roman" w:hAnsi="Times New Roman" w:cs="Times New Roman"/>
+          <w:sz w:val="24"/>
+          <w:szCs w:val="24"/>
+        </w:rPr>
+        <w:t>Skye Slade</w:t>
+      </w:r>
+    </w:p>
+    <w:p>
+      <w:pPr>
+        <w:spacing w:line="480" w:lineRule="auto"/>
+        <w:ind w:left="360"/>
+        <w:rPr>
+          <w:rFonts w:ascii="Times New Roman" w:hAnsi="Times New Roman" w:cs="Times New Roman"/>
+          <w:sz w:val="24"/>
+          <w:szCs w:val="24"/>
+        </w:rPr>
+      </w:pPr>
+      <w:r>
+        <w:rPr>
+          <w:rFonts w:ascii="Times New Roman" w:hAnsi="Times New Roman" w:cs="Times New Roman"/>
+          <w:sz w:val="24"/>
+          <w:szCs w:val="24"/>
+        </w:rPr>
+        <w:t>9/26/19</w:t>
+      </w:r>
+    </w:p>
+    <w:p>
+      <w:pPr>
+        <w:spacing w:line="480" w:lineRule="auto"/>
         <w:ind w:left="360"/>
         <w:jc w:val="center"/>
         <w:rPr>
@@ -12,17 +51,40 @@
           <w:szCs w:val="24"/>
         </w:rPr>
       </w:pPr>
-      <w:r>
-        <w:rPr>
-          <w:rFonts w:ascii="Times New Roman" w:hAnsi="Times New Roman" w:cs="Times New Roman"/>
-          <w:sz w:val="24"/>
-          <w:szCs w:val="24"/>
-        </w:rPr>
-        <w:t>Ub Iwerks</w:t>
-      </w:r>
+      <w:proofErr w:type="spellStart"/>
+      <w:r>
+        <w:rPr>
+          <w:rFonts w:ascii="Times New Roman" w:hAnsi="Times New Roman" w:cs="Times New Roman"/>
+          <w:sz w:val="24"/>
+          <w:szCs w:val="24"/>
+        </w:rPr>
+        <w:t>Ub</w:t>
+      </w:r>
+      <w:bookmarkStart w:id="0" w:name="_GoBack"/>
+      <w:bookmarkEnd w:id="0"/>
+      <w:proofErr w:type="spellEnd"/>
+      <w:r>
+        <w:rPr>
+          <w:rFonts w:ascii="Times New Roman" w:hAnsi="Times New Roman" w:cs="Times New Roman"/>
+          <w:sz w:val="24"/>
+          <w:szCs w:val="24"/>
+        </w:rPr>
+        <w:t xml:space="preserve"> </w:t>
+      </w:r>
+      <w:proofErr w:type="spellStart"/>
+      <w:r>
+        <w:rPr>
+          <w:rFonts w:ascii="Times New Roman" w:hAnsi="Times New Roman" w:cs="Times New Roman"/>
+          <w:sz w:val="24"/>
+          <w:szCs w:val="24"/>
+        </w:rPr>
+        <w:t>Iwerks</w:t>
+      </w:r>
+      <w:proofErr w:type="spellEnd"/>
     </w:p>
     <w:p>
       <w:pPr>
+        <w:spacing w:line="480" w:lineRule="auto"/>
         <w:ind w:left="360" w:firstLine="360"/>
         <w:rPr>
           <w:rFonts w:ascii="Times New Roman" w:hAnsi="Times New Roman" w:cs="Times New Roman"/>
@@ -57,6 +119,7 @@
     </w:p>
     <w:p>
       <w:pPr>
+        <w:spacing w:line="480" w:lineRule="auto"/>
         <w:ind w:left="360" w:firstLine="360"/>
         <w:rPr>
           <w:rFonts w:ascii="Times New Roman" w:hAnsi="Times New Roman" w:cs="Times New Roman"/>
@@ -107,6 +170,7 @@
     </w:p>
     <w:p>
       <w:pPr>
+        <w:spacing w:line="480" w:lineRule="auto"/>
         <w:ind w:left="360" w:firstLine="360"/>
         <w:rPr>
           <w:rFonts w:ascii="Times New Roman" w:hAnsi="Times New Roman" w:cs="Times New Roman"/>
@@ -173,6 +237,7 @@
     </w:p>
     <w:p>
       <w:pPr>
+        <w:spacing w:line="480" w:lineRule="auto"/>
         <w:ind w:left="360" w:firstLine="360"/>
         <w:rPr>
           <w:rFonts w:ascii="Times New Roman" w:hAnsi="Times New Roman" w:cs="Times New Roman"/>
@@ -186,6 +251,7 @@
           <w:sz w:val="24"/>
           <w:szCs w:val="24"/>
         </w:rPr>
+        <w:lastRenderedPageBreak/>
         <w:t xml:space="preserve">Ub ended up getting a job back at the Pezman Ruban Advertising Company and worked his way up to the Head of the Art Department, </w:t>
       </w:r>
       <w:r>
@@ -255,6 +321,7 @@
     </w:p>
     <w:p>
       <w:pPr>
+        <w:spacing w:line="480" w:lineRule="auto"/>
         <w:ind w:left="360" w:firstLine="360"/>
         <w:rPr>
           <w:rFonts w:ascii="Times New Roman" w:hAnsi="Times New Roman" w:cs="Times New Roman"/>
@@ -324,17 +391,7 @@
           <w:sz w:val="24"/>
           <w:szCs w:val="24"/>
         </w:rPr>
-        <w:t xml:space="preserve">. </w:t>
-      </w:r>
-      <w:bookmarkStart w:id="0" w:name="_GoBack"/>
-      <w:bookmarkEnd w:id="0"/>
-      <w:r>
-        <w:rPr>
-          <w:rFonts w:ascii="Times New Roman" w:hAnsi="Times New Roman" w:cs="Times New Roman"/>
-          <w:sz w:val="24"/>
-          <w:szCs w:val="24"/>
-        </w:rPr>
-        <w:t>From that day on Walt</w:t>
+        <w:t>. From that day on Walt</w:t>
       </w:r>
       <w:r>
         <w:rPr>
@@ -363,6 +420,7 @@
     </w:p>
     <w:p>
       <w:pPr>
+        <w:spacing w:line="480" w:lineRule="auto"/>
         <w:ind w:left="360" w:firstLine="360"/>
         <w:rPr>
           <w:rFonts w:ascii="Times New Roman" w:hAnsi="Times New Roman" w:cs="Times New Roman"/>
@@ -408,20 +466,12 @@
           <w:sz w:val="24"/>
           <w:szCs w:val="24"/>
         </w:rPr>
-        <w:t xml:space="preserve"> but that wasn’t going to stop them. Walt, on his way back from his meeting with Mintz, had already begun his process of creating a new character. This character was to become the biggest success and the most famous “actor” of the late 1920’s and early 1930’s, Mickey </w:t>
-      </w:r>
-      <w:r>
-        <w:rPr>
-          <w:rFonts w:ascii="Times New Roman" w:hAnsi="Times New Roman" w:cs="Times New Roman"/>
-          <w:sz w:val="24"/>
-          <w:szCs w:val="24"/>
-        </w:rPr>
-        <w:lastRenderedPageBreak/>
-        <w:t xml:space="preserve">Mouse. Mickey Mouse’s first cartoon, “Plane Crazy” was created by Ub, and only Ub, in two weeks and was a huge success. Mickey was also the star in the first cartoon with sound, “Steamboat Willy” and he soon became an icon for the United States during World War II. </w:t>
+        <w:t xml:space="preserve"> but that wasn’t going to stop them. Walt, on his way back from his meeting with Mintz, had already begun his process of creating a new character. This character was to become the biggest success and the most famous “actor” of the late 1920’s and early 1930’s, Mickey Mouse. Mickey Mouse’s first cartoon, “Plane Crazy” was created by Ub, and only Ub, in two weeks and was a huge success. Mickey was also the star in the first cartoon with sound, “Steamboat Willy” and he soon became an icon for the United States during World War II. </w:t>
       </w:r>
     </w:p>
     <w:p>
       <w:pPr>
+        <w:spacing w:line="480" w:lineRule="auto"/>
         <w:ind w:left="360" w:firstLine="360"/>
         <w:rPr>
           <w:rFonts w:ascii="Times New Roman" w:hAnsi="Times New Roman" w:cs="Times New Roman"/>
@@ -435,6 +485,7 @@
           <w:sz w:val="24"/>
           <w:szCs w:val="24"/>
         </w:rPr>
+        <w:lastRenderedPageBreak/>
         <w:t xml:space="preserve">However, the freedom which Ub experienced in the company, soon diminished as the company began to hire more and more employees and had to produce more cartoons at a quicker rate. Ub, disliked this and began to distance himself from Walt and eventually was confronted by an employee from Pat Power’s agency offering to start up a studio for Ub, and Ub agreed. At his own company, Ub was able to create cartoons as well as technologies which </w:t>
       </w:r>
       <w:r>
@@ -504,6 +555,7 @@
     </w:p>
     <w:p>
       <w:pPr>
+        <w:spacing w:line="480" w:lineRule="auto"/>
         <w:ind w:left="360" w:firstLine="360"/>
         <w:rPr>
           <w:rFonts w:ascii="Times New Roman" w:hAnsi="Times New Roman" w:cs="Times New Roman"/>
@@ -634,6 +686,7 @@
     </w:p>
     <w:p>
       <w:pPr>
+        <w:spacing w:line="480" w:lineRule="auto"/>
         <w:rPr>
           <w:rFonts w:ascii="Times New Roman" w:hAnsi="Times New Roman" w:cs="Times New Roman"/>
           <w:sz w:val="24"/>
@@ -642,7 +695,6 @@
       </w:pPr>
     </w:p>
     <w:sectPr>
-      <w:headerReference w:type="default" r:id="rId6"/>
       <w:pgSz w:w="12240" w:h="15840"/>
       <w:pgMar w:top="1440" w:right="1440" w:bottom="1440" w:left="1440" w:header="720" w:footer="720" w:gutter="0"/>
       <w:cols w:space="720"/>
@@ -700,30 +752,6 @@
     </w:p>
   </w:footnote>
 </w:footnotes>
-</file>
-
-<file path=word/header1.xml><?xml version="1.0" encoding="utf-8"?>
-<w:hdr xmlns:wpc="http://schemas.microsoft.com/office/word/2010/wordprocessingCanvas" xmlns:cx="http://schemas.microsoft.com/office/drawing/2014/chartex" xmlns:cx1="http://schemas.microsoft.com/office/drawing/2015/9/8/chartex" xmlns:cx2="http://schemas.microsoft.com/office/drawing/2015/10/21/chartex" xmlns:cx3="http://schemas.microsoft.com/office/drawing/2016/5/9/chartex" xmlns:cx4="http://schemas.microsoft.com/office/drawing/2016/5/10/chartex" xmlns:cx5="http://schemas.microsoft.com/office/drawing/2016/5/11/chartex" xmlns:cx6="http://schemas.microsoft.com/office/drawing/2016/5/12/chartex" xmlns:cx7="http://schemas.microsoft.com/office/drawing/2016/5/13/chartex" xmlns:cx8="http://schemas.microsoft.com/office/drawing/2016/5/14/chartex" xmlns:mc="http://schemas.openxmlformats.org/markup-compatibility/2006" xmlns:aink="http://schemas.microsoft.com/office/drawing/2016/ink" xmlns:am3d="http://schemas.microsoft.com/office/drawing/2017/model3d" xmlns:o="urn:schemas-microsoft-com:office:office" xmlns:r="http://schemas.openxmlformats.org/officeDocument/2006/relationships" xmlns:m="http://schemas.openxmlformats.org/officeDocument/2006/math" xmlns:v="urn:schemas-microsoft-com:vml" xmlns:wp14="http://schemas.microsoft.com/office/word/2010/wordprocessingDrawing" xmlns:wp="http://schemas.openxmlformats.org/drawingml/2006/wordprocessingDrawing" xmlns:w10="urn:schemas-microsoft-com:office:word" xmlns:w="http://schemas.openxmlformats.org/wordprocessingml/2006/main" xmlns:w14="http://schemas.microsoft.com/office/word/2010/wordml" xmlns:w15="http://schemas.microsoft.com/office/word/2012/wordml" xmlns:w16cid="http://schemas.microsoft.com/office/word/2016/wordml/cid" xmlns:w16se="http://schemas.microsoft.com/office/word/2015/wordml/symex" xmlns:wpg="http://schemas.microsoft.com/office/word/2010/wordprocessingGroup" xmlns:wpi="http://schemas.microsoft.com/office/word/2010/wordprocessingInk" xmlns:wne="http://schemas.microsoft.com/office/word/2006/wordml" xmlns:wps="http://schemas.microsoft.com/office/word/2010/wordprocessingShape" mc:Ignorable="w14 w15 w16se w16cid wp14">
-  <w:p>
-    <w:pPr>
-      <w:pStyle w:val="Header"/>
-      <w:jc w:val="right"/>
-      <w:rPr>
-        <w:rFonts w:ascii="Times New Roman" w:hAnsi="Times New Roman" w:cs="Times New Roman"/>
-        <w:sz w:val="24"/>
-        <w:szCs w:val="24"/>
-      </w:rPr>
-    </w:pPr>
-    <w:r>
-      <w:rPr>
-        <w:rFonts w:ascii="Times New Roman" w:hAnsi="Times New Roman" w:cs="Times New Roman"/>
-        <w:sz w:val="24"/>
-        <w:szCs w:val="24"/>
-      </w:rPr>
-      <w:t>Skye Slade</w:t>
-    </w:r>
-  </w:p>
-</w:hdr>
 </file>
 
 <file path=word/styles.xml><?xml version="1.0" encoding="utf-8"?>

</xml_diff>